<commit_message>
create task10 - task14
</commit_message>
<xml_diff>
--- a/Ответы.docx
+++ b/Ответы.docx
@@ -52,7 +52,7 @@
         <w:br/>
       </w:r>
       <w:r>
-        <w:t>8. 0.359.</w:t>
+        <w:t/>
         <w:br/>
         <w:br/>
       </w:r>
@@ -72,7 +72,7 @@
         <w:br/>
       </w:r>
       <w:r>
-        <w:t>8. 0.3684.</w:t>
+        <w:t>14. MX = 40</w:t>
         <w:br/>
         <w:br/>
       </w:r>
@@ -112,7 +112,7 @@
         <w:br/>
       </w:r>
       <w:r>
-        <w:t>8. 0.3333.</w:t>
+        <w:t>14. MX = 20</w:t>
         <w:br/>
         <w:br/>
       </w:r>
@@ -132,7 +132,7 @@
         <w:br/>
       </w:r>
       <w:r>
-        <w:t>8. 0.2222.</w:t>
+        <w:t>14. MX = 30</w:t>
         <w:br/>
         <w:br/>
       </w:r>
@@ -152,7 +152,7 @@
         <w:br/>
       </w:r>
       <w:r>
-        <w:t/>
+        <w:t>14. MX = 50</w:t>
         <w:br/>
         <w:br/>
       </w:r>
@@ -172,7 +172,7 @@
         <w:br/>
       </w:r>
       <w:r>
-        <w:t>8. 0.36.</w:t>
+        <w:t/>
         <w:br/>
         <w:br/>
       </w:r>
@@ -192,7 +192,7 @@
         <w:br/>
       </w:r>
       <w:r>
-        <w:t>8. 0.4468.</w:t>
+        <w:t/>
         <w:br/>
         <w:br/>
       </w:r>
@@ -212,7 +212,7 @@
         <w:br/>
       </w:r>
       <w:r>
-        <w:t>8. 0.3158.</w:t>
+        <w:t/>
         <w:br/>
         <w:br/>
       </w:r>
@@ -232,7 +232,7 @@
         <w:br/>
       </w:r>
       <w:r>
-        <w:t>8. 0.2688.</w:t>
+        <w:t/>
         <w:br/>
         <w:br/>
       </w:r>
@@ -252,7 +252,7 @@
         <w:br/>
       </w:r>
       <w:r>
-        <w:t>8. 0.3646.</w:t>
+        <w:t>14. MX = 50</w:t>
         <w:br/>
         <w:br/>
       </w:r>
@@ -292,187 +292,7 @@
         <w:br/>
       </w:r>
       <w:r>
-        <w:t/>
-        <w:br/>
-        <w:br/>
-      </w:r>
-    </w:p>
-    <w:p>
-      <w:r>
-        <w:br w:type="page"/>
-      </w:r>
-    </w:p>
-    <w:p>
-      <w:r>
-        <w:rPr>
-          <w:sz w:val="36"/>
-          <w:position w:val="50"/>
-        </w:rPr>
-        <w:t>Вариант - 16</w:t>
-        <w:br/>
-      </w:r>
-      <w:r>
-        <w:t>8. 0.375.</w:t>
-        <w:br/>
-        <w:br/>
-      </w:r>
-    </w:p>
-    <w:p>
-      <w:r>
-        <w:br w:type="page"/>
-      </w:r>
-    </w:p>
-    <w:p>
-      <w:r>
-        <w:rPr>
-          <w:sz w:val="36"/>
-          <w:position w:val="50"/>
-        </w:rPr>
-        <w:t>Вариант - 17</w:t>
-        <w:br/>
-      </w:r>
-      <w:r>
-        <w:t/>
-        <w:br/>
-        <w:br/>
-      </w:r>
-    </w:p>
-    <w:p>
-      <w:r>
-        <w:br w:type="page"/>
-      </w:r>
-    </w:p>
-    <w:p>
-      <w:r>
-        <w:rPr>
-          <w:sz w:val="36"/>
-          <w:position w:val="50"/>
-        </w:rPr>
-        <w:t>Вариант - 18</w:t>
-        <w:br/>
-      </w:r>
-      <w:r>
-        <w:t>8. 0.3818.</w:t>
-        <w:br/>
-        <w:br/>
-      </w:r>
-    </w:p>
-    <w:p>
-      <w:r>
-        <w:br w:type="page"/>
-      </w:r>
-    </w:p>
-    <w:p>
-      <w:r>
-        <w:rPr>
-          <w:sz w:val="36"/>
-          <w:position w:val="50"/>
-        </w:rPr>
-        <w:t>Вариант - 19</w:t>
-        <w:br/>
-      </w:r>
-      <w:r>
-        <w:t/>
-        <w:br/>
-        <w:br/>
-      </w:r>
-    </w:p>
-    <w:p>
-      <w:r>
-        <w:br w:type="page"/>
-      </w:r>
-    </w:p>
-    <w:p>
-      <w:r>
-        <w:rPr>
-          <w:sz w:val="36"/>
-          <w:position w:val="50"/>
-        </w:rPr>
-        <w:t>Вариант - 20</w:t>
-        <w:br/>
-      </w:r>
-      <w:r>
-        <w:t>8. 0.3956.</w:t>
-        <w:br/>
-        <w:br/>
-      </w:r>
-    </w:p>
-    <w:p>
-      <w:r>
-        <w:br w:type="page"/>
-      </w:r>
-    </w:p>
-    <w:p>
-      <w:r>
-        <w:rPr>
-          <w:sz w:val="36"/>
-          <w:position w:val="50"/>
-        </w:rPr>
-        <w:t>Вариант - 21</w:t>
-        <w:br/>
-      </w:r>
-      <w:r>
-        <w:t>8. 0.3077.</w:t>
-        <w:br/>
-        <w:br/>
-      </w:r>
-    </w:p>
-    <w:p>
-      <w:r>
-        <w:br w:type="page"/>
-      </w:r>
-    </w:p>
-    <w:p>
-      <w:r>
-        <w:rPr>
-          <w:sz w:val="36"/>
-          <w:position w:val="50"/>
-        </w:rPr>
-        <w:t>Вариант - 22</w:t>
-        <w:br/>
-      </w:r>
-      <w:r>
-        <w:t/>
-        <w:br/>
-        <w:br/>
-      </w:r>
-    </w:p>
-    <w:p>
-      <w:r>
-        <w:br w:type="page"/>
-      </w:r>
-    </w:p>
-    <w:p>
-      <w:r>
-        <w:rPr>
-          <w:sz w:val="36"/>
-          <w:position w:val="50"/>
-        </w:rPr>
-        <w:t>Вариант - 23</w:t>
-        <w:br/>
-      </w:r>
-      <w:r>
-        <w:t>8. 0.3488.</w:t>
-        <w:br/>
-        <w:br/>
-      </w:r>
-    </w:p>
-    <w:p>
-      <w:r>
-        <w:br w:type="page"/>
-      </w:r>
-    </w:p>
-    <w:p>
-      <w:r>
-        <w:rPr>
-          <w:sz w:val="36"/>
-          <w:position w:val="50"/>
-        </w:rPr>
-        <w:t>Вариант - 24</w:t>
-        <w:br/>
-      </w:r>
-      <w:r>
-        <w:t/>
+        <w:t>14. MX = 40</w:t>
         <w:br/>
         <w:br/>
       </w:r>

</xml_diff>